<commit_message>
cap nhat ERD cuoi cung
</commit_message>
<xml_diff>
--- a/erd/ThietKeCSDL.docx
+++ b/erd/ThietKeCSDL.docx
@@ -252,35 +252,731 @@
           <w:szCs w:val="26"/>
         </w:rPr>
       </w:pPr>
+    </w:p>
+    <w:p>
+      <w:pPr>
+        <w:rPr>
+          <w:b/>
+          <w:sz w:val="26"/>
+          <w:szCs w:val="26"/>
+        </w:rPr>
+      </w:pPr>
+      <w:r>
+        <w:rPr>
+          <w:b/>
+          <w:sz w:val="26"/>
+          <w:szCs w:val="26"/>
+        </w:rPr>
+        <w:lastRenderedPageBreak/>
+        <w:t>IP7 màu xanh 64gb 10sl</w:t>
+      </w:r>
+    </w:p>
+    <w:p>
+      <w:pPr>
+        <w:rPr>
+          <w:b/>
+          <w:sz w:val="26"/>
+          <w:szCs w:val="26"/>
+        </w:rPr>
+      </w:pPr>
+      <w:r>
+        <w:rPr>
+          <w:b/>
+          <w:sz w:val="26"/>
+          <w:szCs w:val="26"/>
+        </w:rPr>
+        <w:t>IP7 màu vàng 128gb 2sl</w:t>
+      </w:r>
+    </w:p>
+    <w:p>
+      <w:pPr>
+        <w:rPr>
+          <w:b/>
+          <w:sz w:val="26"/>
+          <w:szCs w:val="26"/>
+        </w:rPr>
+      </w:pPr>
+      <w:r>
+        <w:rPr>
+          <w:b/>
+          <w:sz w:val="26"/>
+          <w:szCs w:val="26"/>
+        </w:rPr>
+        <w:t>IP10 màu xám 128gb 3sl</w:t>
+      </w:r>
+    </w:p>
+    <w:p>
+      <w:pPr>
+        <w:rPr>
+          <w:b/>
+          <w:sz w:val="26"/>
+          <w:szCs w:val="26"/>
+        </w:rPr>
+      </w:pPr>
+      <w:r>
+        <w:rPr>
+          <w:b/>
+          <w:sz w:val="26"/>
+          <w:szCs w:val="26"/>
+        </w:rPr>
+        <w:t>IP6 màu vàng 64gb 2sl</w:t>
+      </w:r>
+    </w:p>
+    <w:p>
+      <w:pPr>
+        <w:rPr>
+          <w:b/>
+          <w:sz w:val="26"/>
+          <w:szCs w:val="26"/>
+        </w:rPr>
+      </w:pPr>
+      <w:r>
+        <w:rPr>
+          <w:b/>
+          <w:sz w:val="26"/>
+          <w:szCs w:val="26"/>
+        </w:rPr>
+        <w:t>IP6 màu vàng 128gb 2sl</w:t>
+      </w:r>
+    </w:p>
+    <w:p>
+      <w:pPr>
+        <w:rPr>
+          <w:b/>
+          <w:sz w:val="26"/>
+          <w:szCs w:val="26"/>
+        </w:rPr>
+      </w:pPr>
+    </w:p>
+    <w:p>
+      <w:pPr>
+        <w:rPr>
+          <w:b/>
+          <w:sz w:val="26"/>
+          <w:szCs w:val="26"/>
+        </w:rPr>
+      </w:pPr>
+    </w:p>
+    <w:p>
+      <w:pPr>
+        <w:rPr>
+          <w:b/>
+          <w:sz w:val="26"/>
+          <w:szCs w:val="26"/>
+        </w:rPr>
+      </w:pPr>
+      <w:r>
+        <w:rPr>
+          <w:b/>
+          <w:sz w:val="26"/>
+          <w:szCs w:val="26"/>
+        </w:rPr>
+        <w:t>CauHinhSanPham</w:t>
+      </w:r>
+    </w:p>
+    <w:p>
+      <w:pPr>
+        <w:rPr>
+          <w:b/>
+          <w:sz w:val="26"/>
+          <w:szCs w:val="26"/>
+        </w:rPr>
+      </w:pPr>
+      <w:r>
+        <w:rPr>
+          <w:b/>
+          <w:sz w:val="26"/>
+          <w:szCs w:val="26"/>
+        </w:rPr>
+        <w:t xml:space="preserve">MaCH1 </w:t>
+      </w:r>
+      <w:r>
+        <w:rPr>
+          <w:b/>
+          <w:sz w:val="26"/>
+          <w:szCs w:val="26"/>
+        </w:rPr>
+        <w:t>màu xanh 64gb 10sl</w:t>
+      </w:r>
+    </w:p>
+    <w:p>
+      <w:pPr>
+        <w:rPr>
+          <w:b/>
+          <w:sz w:val="26"/>
+          <w:szCs w:val="26"/>
+        </w:rPr>
+      </w:pPr>
+      <w:r>
+        <w:rPr>
+          <w:b/>
+          <w:sz w:val="26"/>
+          <w:szCs w:val="26"/>
+        </w:rPr>
+        <w:t xml:space="preserve">MaCH2 </w:t>
+      </w:r>
+      <w:r>
+        <w:rPr>
+          <w:b/>
+          <w:sz w:val="26"/>
+          <w:szCs w:val="26"/>
+        </w:rPr>
+        <w:t>màu vàng 128gb 2sl</w:t>
+      </w:r>
+    </w:p>
+    <w:p>
+      <w:pPr>
+        <w:rPr>
+          <w:b/>
+          <w:sz w:val="26"/>
+          <w:szCs w:val="26"/>
+        </w:rPr>
+      </w:pPr>
+    </w:p>
+    <w:p>
+      <w:pPr>
+        <w:rPr>
+          <w:b/>
+          <w:sz w:val="26"/>
+          <w:szCs w:val="26"/>
+        </w:rPr>
+      </w:pPr>
+      <w:r>
+        <w:rPr>
+          <w:b/>
+          <w:sz w:val="26"/>
+          <w:szCs w:val="26"/>
+        </w:rPr>
+        <w:t>Dong</w:t>
+      </w:r>
+    </w:p>
+    <w:p>
+      <w:pPr>
+        <w:rPr>
+          <w:b/>
+          <w:sz w:val="26"/>
+          <w:szCs w:val="26"/>
+        </w:rPr>
+      </w:pPr>
+      <w:r>
+        <w:rPr>
+          <w:b/>
+          <w:sz w:val="26"/>
+          <w:szCs w:val="26"/>
+        </w:rPr>
+        <w:t>IP7</w:t>
+      </w:r>
+    </w:p>
+    <w:p>
+      <w:pPr>
+        <w:rPr>
+          <w:b/>
+          <w:sz w:val="26"/>
+          <w:szCs w:val="26"/>
+        </w:rPr>
+      </w:pPr>
+      <w:r>
+        <w:rPr>
+          <w:b/>
+          <w:sz w:val="26"/>
+          <w:szCs w:val="26"/>
+        </w:rPr>
+        <w:t>IP8</w:t>
+      </w:r>
+    </w:p>
+    <w:p>
+      <w:pPr>
+        <w:rPr>
+          <w:b/>
+          <w:sz w:val="26"/>
+          <w:szCs w:val="26"/>
+        </w:rPr>
+      </w:pPr>
+    </w:p>
+    <w:p>
+      <w:pPr>
+        <w:rPr>
+          <w:b/>
+          <w:sz w:val="26"/>
+          <w:szCs w:val="26"/>
+        </w:rPr>
+      </w:pPr>
+      <w:r>
+        <w:rPr>
+          <w:b/>
+          <w:sz w:val="26"/>
+          <w:szCs w:val="26"/>
+        </w:rPr>
+        <w:t>IP7 màu xanh 64gb</w:t>
+      </w:r>
+    </w:p>
+    <w:p>
+      <w:pPr>
+        <w:rPr>
+          <w:b/>
+          <w:sz w:val="26"/>
+          <w:szCs w:val="26"/>
+        </w:rPr>
+      </w:pPr>
+      <w:r>
+        <w:rPr>
+          <w:b/>
+          <w:sz w:val="26"/>
+          <w:szCs w:val="26"/>
+        </w:rPr>
+        <w:t>IP8 màu xanh 64gb</w:t>
+      </w:r>
+    </w:p>
+    <w:p>
+      <w:pPr>
+        <w:rPr>
+          <w:b/>
+          <w:sz w:val="26"/>
+          <w:szCs w:val="26"/>
+        </w:rPr>
+      </w:pPr>
+    </w:p>
+    <w:p>
+      <w:pPr>
+        <w:rPr>
+          <w:b/>
+          <w:sz w:val="26"/>
+          <w:szCs w:val="26"/>
+        </w:rPr>
+      </w:pPr>
+      <w:r>
+        <w:rPr>
+          <w:b/>
+          <w:sz w:val="26"/>
+          <w:szCs w:val="26"/>
+        </w:rPr>
+        <w:t>SanPham sẽ có 1-n dòng</w:t>
+      </w:r>
+    </w:p>
+    <w:p>
+      <w:pPr>
+        <w:rPr>
+          <w:b/>
+          <w:sz w:val="26"/>
+          <w:szCs w:val="26"/>
+        </w:rPr>
+      </w:pPr>
+      <w:r>
+        <w:rPr>
+          <w:b/>
+          <w:sz w:val="26"/>
+          <w:szCs w:val="26"/>
+        </w:rPr>
+        <w:t>Dong sẽ có 1-n SanPham</w:t>
+      </w:r>
+    </w:p>
+    <w:p>
+      <w:pPr>
+        <w:rPr>
+          <w:b/>
+          <w:sz w:val="26"/>
+          <w:szCs w:val="26"/>
+        </w:rPr>
+      </w:pPr>
+    </w:p>
+    <w:p>
+      <w:pPr>
+        <w:rPr>
+          <w:b/>
+          <w:sz w:val="26"/>
+          <w:szCs w:val="26"/>
+        </w:rPr>
+      </w:pPr>
+      <w:r>
+        <w:rPr>
+          <w:b/>
+          <w:sz w:val="26"/>
+          <w:szCs w:val="26"/>
+        </w:rPr>
+        <w:t>CTCH</w:t>
+      </w:r>
+    </w:p>
+    <w:p>
+      <w:pPr>
+        <w:rPr>
+          <w:b/>
+          <w:sz w:val="26"/>
+          <w:szCs w:val="26"/>
+        </w:rPr>
+      </w:pPr>
+      <w:r>
+        <w:rPr>
+          <w:b/>
+          <w:sz w:val="26"/>
+          <w:szCs w:val="26"/>
+        </w:rPr>
+        <w:t>IP7 MaCH soluong</w:t>
+      </w:r>
+    </w:p>
+    <w:p>
+      <w:pPr>
+        <w:rPr>
+          <w:b/>
+          <w:sz w:val="26"/>
+          <w:szCs w:val="26"/>
+        </w:rPr>
+      </w:pPr>
+    </w:p>
+    <w:p>
+      <w:pPr>
+        <w:rPr>
+          <w:b/>
+          <w:sz w:val="26"/>
+          <w:szCs w:val="26"/>
+        </w:rPr>
+      </w:pPr>
+      <w:r>
+        <w:rPr>
+          <w:b/>
+          <w:sz w:val="26"/>
+          <w:szCs w:val="26"/>
+        </w:rPr>
+        <w:t>1 Dòng sẽ có nhiều Sản phẩm</w:t>
+      </w:r>
+    </w:p>
+    <w:p>
+      <w:pPr>
+        <w:rPr>
+          <w:b/>
+          <w:sz w:val="26"/>
+          <w:szCs w:val="26"/>
+        </w:rPr>
+      </w:pPr>
+      <w:r>
+        <w:rPr>
+          <w:b/>
+          <w:sz w:val="26"/>
+          <w:szCs w:val="26"/>
+        </w:rPr>
+        <w:t>1 sản phẩm chỉ thuộc về 1 dòng</w:t>
+      </w:r>
+    </w:p>
+    <w:p>
+      <w:pPr>
+        <w:rPr>
+          <w:b/>
+          <w:sz w:val="26"/>
+          <w:szCs w:val="26"/>
+        </w:rPr>
+      </w:pPr>
+      <w:r>
+        <w:rPr>
+          <w:b/>
+          <w:sz w:val="26"/>
+          <w:szCs w:val="26"/>
+        </w:rPr>
+        <w:t>1-n</w:t>
+      </w:r>
+    </w:p>
+    <w:p>
+      <w:pPr>
+        <w:rPr>
+          <w:b/>
+          <w:sz w:val="26"/>
+          <w:szCs w:val="26"/>
+        </w:rPr>
+      </w:pPr>
+    </w:p>
+    <w:p>
+      <w:pPr>
+        <w:rPr>
+          <w:b/>
+          <w:sz w:val="26"/>
+          <w:szCs w:val="26"/>
+        </w:rPr>
+      </w:pPr>
+    </w:p>
+    <w:p>
+      <w:pPr>
+        <w:rPr>
+          <w:b/>
+          <w:sz w:val="26"/>
+          <w:szCs w:val="26"/>
+        </w:rPr>
+      </w:pPr>
+      <w:r>
+        <w:rPr>
+          <w:b/>
+          <w:sz w:val="26"/>
+          <w:szCs w:val="26"/>
+        </w:rPr>
+        <w:lastRenderedPageBreak/>
+        <w:t>PHIEUNHAP</w:t>
+      </w:r>
+    </w:p>
+    <w:p>
+      <w:pPr>
+        <w:rPr>
+          <w:b/>
+          <w:sz w:val="26"/>
+          <w:szCs w:val="26"/>
+        </w:rPr>
+      </w:pPr>
+    </w:p>
+    <w:p>
+      <w:pPr>
+        <w:rPr>
+          <w:b/>
+          <w:sz w:val="26"/>
+          <w:szCs w:val="26"/>
+        </w:rPr>
+      </w:pPr>
+      <w:r>
+        <w:rPr>
+          <w:b/>
+          <w:sz w:val="26"/>
+          <w:szCs w:val="26"/>
+        </w:rPr>
+        <w:t>IP7 màu xanh 64gb</w:t>
+      </w:r>
+      <w:r>
+        <w:rPr>
+          <w:b/>
+          <w:sz w:val="26"/>
+          <w:szCs w:val="26"/>
+        </w:rPr>
+        <w:t xml:space="preserve"> sl10</w:t>
+      </w:r>
+      <w:r>
+        <w:rPr>
+          <w:b/>
+          <w:sz w:val="26"/>
+          <w:szCs w:val="26"/>
+        </w:rPr>
+        <w:t xml:space="preserve"> 17/03/2025</w:t>
+      </w:r>
+    </w:p>
+    <w:p>
+      <w:pPr>
+        <w:rPr>
+          <w:b/>
+          <w:sz w:val="26"/>
+          <w:szCs w:val="26"/>
+        </w:rPr>
+      </w:pPr>
+      <w:r>
+        <w:rPr>
+          <w:b/>
+          <w:sz w:val="26"/>
+          <w:szCs w:val="26"/>
+        </w:rPr>
+        <w:t xml:space="preserve">IP7 màu xanh </w:t>
+      </w:r>
+      <w:r>
+        <w:rPr>
+          <w:b/>
+          <w:sz w:val="26"/>
+          <w:szCs w:val="26"/>
+        </w:rPr>
+        <w:t>128</w:t>
+      </w:r>
+      <w:r>
+        <w:rPr>
+          <w:b/>
+          <w:sz w:val="26"/>
+          <w:szCs w:val="26"/>
+        </w:rPr>
+        <w:t xml:space="preserve">gb </w:t>
+      </w:r>
+      <w:r>
+        <w:rPr>
+          <w:b/>
+          <w:sz w:val="26"/>
+          <w:szCs w:val="26"/>
+        </w:rPr>
+        <w:t>sl15</w:t>
+      </w:r>
+      <w:r>
+        <w:rPr>
+          <w:b/>
+          <w:sz w:val="26"/>
+          <w:szCs w:val="26"/>
+        </w:rPr>
+        <w:t xml:space="preserve"> 17/03/2025</w:t>
+      </w:r>
+    </w:p>
+    <w:p>
+      <w:pPr>
+        <w:rPr>
+          <w:b/>
+          <w:sz w:val="26"/>
+          <w:szCs w:val="26"/>
+        </w:rPr>
+      </w:pPr>
+    </w:p>
+    <w:p>
+      <w:pPr>
+        <w:rPr>
+          <w:b/>
+          <w:sz w:val="26"/>
+          <w:szCs w:val="26"/>
+        </w:rPr>
+      </w:pPr>
+      <w:r>
+        <w:rPr>
+          <w:b/>
+          <w:sz w:val="26"/>
+          <w:szCs w:val="26"/>
+        </w:rPr>
+        <w:t>IP8</w:t>
+      </w:r>
+      <w:r>
+        <w:rPr>
+          <w:b/>
+          <w:sz w:val="26"/>
+          <w:szCs w:val="26"/>
+        </w:rPr>
+        <w:t xml:space="preserve"> màu xanh 64gb sl10 </w:t>
+      </w:r>
+      <w:r>
+        <w:rPr>
+          <w:b/>
+          <w:sz w:val="26"/>
+          <w:szCs w:val="26"/>
+        </w:rPr>
+        <w:t>18</w:t>
+      </w:r>
+      <w:r>
+        <w:rPr>
+          <w:b/>
+          <w:sz w:val="26"/>
+          <w:szCs w:val="26"/>
+        </w:rPr>
+        <w:t>/03/2025</w:t>
+      </w:r>
+    </w:p>
+    <w:p>
+      <w:pPr>
+        <w:rPr>
+          <w:b/>
+          <w:sz w:val="26"/>
+          <w:szCs w:val="26"/>
+        </w:rPr>
+      </w:pPr>
+      <w:r>
+        <w:rPr>
+          <w:b/>
+          <w:sz w:val="26"/>
+          <w:szCs w:val="26"/>
+        </w:rPr>
+        <w:t>IP8</w:t>
+      </w:r>
+      <w:r>
+        <w:rPr>
+          <w:b/>
+          <w:sz w:val="26"/>
+          <w:szCs w:val="26"/>
+        </w:rPr>
+        <w:t xml:space="preserve"> màu xanh </w:t>
+      </w:r>
+      <w:r>
+        <w:rPr>
+          <w:b/>
+          <w:sz w:val="26"/>
+          <w:szCs w:val="26"/>
+        </w:rPr>
+        <w:t>128</w:t>
+      </w:r>
+      <w:r>
+        <w:rPr>
+          <w:b/>
+          <w:sz w:val="26"/>
+          <w:szCs w:val="26"/>
+        </w:rPr>
+        <w:t xml:space="preserve">gb sl15 </w:t>
+      </w:r>
+      <w:r>
+        <w:rPr>
+          <w:b/>
+          <w:sz w:val="26"/>
+          <w:szCs w:val="26"/>
+        </w:rPr>
+        <w:t>18</w:t>
+      </w:r>
+      <w:r>
+        <w:rPr>
+          <w:b/>
+          <w:sz w:val="26"/>
+          <w:szCs w:val="26"/>
+        </w:rPr>
+        <w:t>/03/2025</w:t>
+      </w:r>
+    </w:p>
+    <w:p>
+      <w:pPr>
+        <w:rPr>
+          <w:b/>
+          <w:sz w:val="26"/>
+          <w:szCs w:val="26"/>
+        </w:rPr>
+      </w:pPr>
+    </w:p>
+    <w:p>
+      <w:pPr>
+        <w:rPr>
+          <w:b/>
+          <w:sz w:val="26"/>
+          <w:szCs w:val="26"/>
+        </w:rPr>
+      </w:pPr>
+    </w:p>
+    <w:p>
+      <w:pPr>
+        <w:rPr>
+          <w:b/>
+          <w:sz w:val="26"/>
+          <w:szCs w:val="26"/>
+        </w:rPr>
+      </w:pPr>
+      <w:r>
+        <w:rPr>
+          <w:b/>
+          <w:sz w:val="26"/>
+          <w:szCs w:val="26"/>
+        </w:rPr>
+        <w:t>DongSanPham 1-n với CauHinhSP</w:t>
+      </w:r>
+    </w:p>
+    <w:p>
+      <w:pPr>
+        <w:rPr>
+          <w:b/>
+          <w:sz w:val="26"/>
+          <w:szCs w:val="26"/>
+        </w:rPr>
+      </w:pPr>
+      <w:r>
+        <w:rPr>
+          <w:b/>
+          <w:sz w:val="26"/>
+          <w:szCs w:val="26"/>
+        </w:rPr>
+        <w:t>CauHinhSP 1-n với DongSanPham</w:t>
+      </w:r>
+    </w:p>
+    <w:p>
+      <w:pPr>
+        <w:rPr>
+          <w:b/>
+          <w:sz w:val="26"/>
+          <w:szCs w:val="26"/>
+        </w:rPr>
+      </w:pPr>
+      <w:r>
+        <w:rPr>
+          <w:b/>
+          <w:sz w:val="26"/>
+          <w:szCs w:val="26"/>
+        </w:rPr>
+        <w:t>Sinh ra SanPham</w:t>
+      </w:r>
       <w:bookmarkStart w:id="0" w:name="_GoBack"/>
       <w:bookmarkEnd w:id="0"/>
-    </w:p>
-    <w:p>
-      <w:pPr>
-        <w:rPr>
-          <w:b/>
-          <w:sz w:val="26"/>
-          <w:szCs w:val="26"/>
-        </w:rPr>
-      </w:pPr>
-    </w:p>
-    <w:p>
-      <w:pPr>
-        <w:rPr>
-          <w:b/>
-          <w:sz w:val="26"/>
-          <w:szCs w:val="26"/>
-        </w:rPr>
-      </w:pPr>
-    </w:p>
-    <w:p>
-      <w:pPr>
-        <w:rPr>
-          <w:b/>
-          <w:sz w:val="26"/>
-          <w:szCs w:val="26"/>
-        </w:rPr>
-      </w:pPr>
     </w:p>
     <w:sectPr>
       <w:pgSz w:w="11906" w:h="16838"/>

</xml_diff>